<commit_message>
Implemented Edits per Perry's suggestion
</commit_message>
<xml_diff>
--- a/Notes/Consultant-Notes.docx
+++ b/Notes/Consultant-Notes.docx
@@ -12,10 +12,7 @@
         <w:ind w:firstLine="720"/>
       </w:pPr>
       <w:r>
-        <w:t>Rows: Vectors of measurements</w:t>
-      </w:r>
-      <w:r>
-        <w:t xml:space="preserve"> </w:t>
+        <w:t xml:space="preserve">Rows: Vectors of measurements </w:t>
       </w:r>
     </w:p>
     <w:p>
@@ -23,13 +20,15 @@
         <w:ind w:firstLine="720"/>
       </w:pPr>
       <w:r>
-        <w:t xml:space="preserve">Col: </w:t>
-      </w:r>
-      <w:r>
-        <w:t xml:space="preserve">      A: </w:t>
-      </w:r>
-      <w:r>
-        <w:t>Timepoint(T0,T1,T2)</w:t>
+        <w:t>Col:       A: Timepoint(T</w:t>
+      </w:r>
+      <w:proofErr w:type="gramStart"/>
+      <w:r>
+        <w:t>0,T</w:t>
+      </w:r>
+      <w:proofErr w:type="gramEnd"/>
+      <w:r>
+        <w:t>1,T2)</w:t>
       </w:r>
     </w:p>
     <w:p>
@@ -47,11 +46,13 @@
       <w:r>
         <w:t xml:space="preserve">B: </w:t>
       </w:r>
-      <w:r>
-        <w:t>Treatment</w:t>
-      </w:r>
-      <w:r>
-        <w:t>(Control, FE, DFB)</w:t>
+      <w:proofErr w:type="gramStart"/>
+      <w:r>
+        <w:t>Treatment(</w:t>
+      </w:r>
+      <w:proofErr w:type="gramEnd"/>
+      <w:r>
+        <w:t>Control, FE, DFB)</w:t>
       </w:r>
     </w:p>
     <w:p>
@@ -78,9 +79,11 @@
       <w:pPr>
         <w:ind w:left="720" w:firstLine="720"/>
       </w:pPr>
+      <w:proofErr w:type="gramStart"/>
       <w:r>
         <w:t>E:Phosphate</w:t>
       </w:r>
+      <w:proofErr w:type="gramEnd"/>
       <w:r>
         <w:t xml:space="preserve"> PO4</w:t>
       </w:r>
@@ -117,7 +120,15 @@
       </w:r>
       <w:r>
         <w:tab/>
-        <w:t>J/K: Fv/FM and Sigma IGNORE</w:t>
+        <w:t xml:space="preserve">J/K: </w:t>
+      </w:r>
+      <w:proofErr w:type="spellStart"/>
+      <w:r>
+        <w:t>Fv</w:t>
+      </w:r>
+      <w:proofErr w:type="spellEnd"/>
+      <w:r>
+        <w:t>/FM and Sigma IGNORE</w:t>
       </w:r>
     </w:p>
     <w:p>
@@ -146,25 +157,64 @@
         <w:tab/>
       </w:r>
       <w:r>
-        <w:t>O/P/Q Interest: Biomass-Normalized Nitrogen Uptake(Big,Small,Total)</w:t>
-      </w:r>
-    </w:p>
-    <w:p>
-      <w:r>
-        <w:tab/>
-      </w:r>
-      <w:r>
-        <w:tab/>
-        <w:t>R/S/T: Carbon Uptake (Big,Small,Total)</w:t>
-      </w:r>
-    </w:p>
-    <w:p>
-      <w:r>
-        <w:tab/>
-      </w:r>
-      <w:r>
-        <w:tab/>
-        <w:t>U/V/W Normalized Carbon Uptake (Big,Small,Total)</w:t>
+        <w:t xml:space="preserve">O/P/Q Interest: Biomass-Normalized Nitrogen </w:t>
+      </w:r>
+      <w:proofErr w:type="gramStart"/>
+      <w:r>
+        <w:t>Uptake(</w:t>
+      </w:r>
+      <w:proofErr w:type="spellStart"/>
+      <w:proofErr w:type="gramEnd"/>
+      <w:r>
+        <w:t>Big,Small,Total</w:t>
+      </w:r>
+      <w:proofErr w:type="spellEnd"/>
+      <w:r>
+        <w:t>)</w:t>
+      </w:r>
+    </w:p>
+    <w:p>
+      <w:r>
+        <w:tab/>
+      </w:r>
+      <w:r>
+        <w:tab/>
+        <w:t>R/S/T: Carbon Uptake (</w:t>
+      </w:r>
+      <w:proofErr w:type="spellStart"/>
+      <w:proofErr w:type="gramStart"/>
+      <w:r>
+        <w:t>Big,Small</w:t>
+      </w:r>
+      <w:proofErr w:type="gramEnd"/>
+      <w:r>
+        <w:t>,Total</w:t>
+      </w:r>
+      <w:proofErr w:type="spellEnd"/>
+      <w:r>
+        <w:t>)</w:t>
+      </w:r>
+    </w:p>
+    <w:p>
+      <w:r>
+        <w:tab/>
+      </w:r>
+      <w:r>
+        <w:tab/>
+        <w:t>U/V/W Normalized Carbon Uptake (</w:t>
+      </w:r>
+      <w:proofErr w:type="spellStart"/>
+      <w:proofErr w:type="gramStart"/>
+      <w:r>
+        <w:t>Big,Small</w:t>
+      </w:r>
+      <w:proofErr w:type="gramEnd"/>
+      <w:r>
+        <w:t>,Total</w:t>
+      </w:r>
+      <w:proofErr w:type="spellEnd"/>
+      <w:r>
+        <w:t>)</w:t>
       </w:r>
     </w:p>
     <w:p/>
@@ -197,13 +247,7 @@
         <w:t>For each variable: Should we transform? Use log10 to normalize values that are orders of mag different</w:t>
       </w:r>
       <w:r>
-        <w:t xml:space="preserve">, </w:t>
-      </w:r>
-      <w:r>
-        <w:t>Use Log10(x) + c</w:t>
-      </w:r>
-      <w:r>
-        <w:t xml:space="preserve"> for the negative numbers. Or just set negative numbers to 0</w:t>
+        <w:t>, Use Log10(x) + c for the negative numbers. Or just set negative numbers to 0</w:t>
       </w:r>
     </w:p>
     <w:p>
@@ -256,7 +300,15 @@
         </w:numPr>
       </w:pPr>
       <w:r>
-        <w:t>Combine all data(Wide and Narrow) and do 2 sample T-Test</w:t>
+        <w:t xml:space="preserve">Combine all </w:t>
+      </w:r>
+      <w:proofErr w:type="gramStart"/>
+      <w:r>
+        <w:t>data(</w:t>
+      </w:r>
+      <w:proofErr w:type="gramEnd"/>
+      <w:r>
+        <w:t>Wide and Narrow) and do 2 sample T-Test</w:t>
       </w:r>
     </w:p>
     <w:p>
@@ -336,7 +388,15 @@
         <w:ind w:firstLine="720"/>
       </w:pPr>
       <w:r>
-        <w:t>Now:     Uptake(8 different uptakes)</w:t>
+        <w:t xml:space="preserve">Now:     </w:t>
+      </w:r>
+      <w:proofErr w:type="gramStart"/>
+      <w:r>
+        <w:t>Uptake(</w:t>
+      </w:r>
+      <w:proofErr w:type="gramEnd"/>
+      <w:r>
+        <w:t>8 different uptakes)</w:t>
       </w:r>
     </w:p>
     <w:p>
@@ -345,7 +405,14 @@
       </w:pPr>
       <w:r>
         <w:tab/>
-        <w:t>Nurtrient Concentrations (3 different nutrient concentrations)</w:t>
+      </w:r>
+      <w:proofErr w:type="spellStart"/>
+      <w:r>
+        <w:t>Nurtrient</w:t>
+      </w:r>
+      <w:proofErr w:type="spellEnd"/>
+      <w:r>
+        <w:t xml:space="preserve"> Concentrations (3 different nutrient concentrations)</w:t>
       </w:r>
     </w:p>
     <w:p>
@@ -391,7 +458,14 @@
       </w:pPr>
       <w:r>
         <w:tab/>
-        <w:t>Crtl, DFB</w:t>
+      </w:r>
+      <w:proofErr w:type="spellStart"/>
+      <w:r>
+        <w:t>Crtl</w:t>
+      </w:r>
+      <w:proofErr w:type="spellEnd"/>
+      <w:r>
+        <w:t>, DFB</w:t>
       </w:r>
     </w:p>
     <w:p>
@@ -409,7 +483,19 @@
       </w:pPr>
       <w:r>
         <w:tab/>
-        <w:t>Crtl,, Fe</w:t>
+      </w:r>
+      <w:proofErr w:type="spellStart"/>
+      <w:proofErr w:type="gramStart"/>
+      <w:r>
+        <w:t>Crtl</w:t>
+      </w:r>
+      <w:proofErr w:type="spellEnd"/>
+      <w:r>
+        <w:t>,,</w:t>
+      </w:r>
+      <w:proofErr w:type="gramEnd"/>
+      <w:r>
+        <w:t xml:space="preserve"> Fe</w:t>
       </w:r>
     </w:p>
     <w:p>
@@ -471,17 +557,38 @@
       </w:pPr>
       <w:r>
         <w:tab/>
-        <w:t>“Grey” Crtl, “Red” Fe, “Blue” DFB</w:t>
-      </w:r>
-    </w:p>
-    <w:p>
-      <w:pPr>
-        <w:ind w:left="720"/>
-      </w:pPr>
-      <w:r>
-        <w:tab/>
-        <w:t>“Dark Gray/Red/Blue” WideShelf, “Light Gray/Red/Blue”, NarrowShelf</w:t>
-      </w:r>
+        <w:t xml:space="preserve">“Grey” </w:t>
+      </w:r>
+      <w:proofErr w:type="spellStart"/>
+      <w:r>
+        <w:t>Crtl</w:t>
+      </w:r>
+      <w:proofErr w:type="spellEnd"/>
+      <w:r>
+        <w:t>, “Red” Fe, “Blue” DFB</w:t>
+      </w:r>
+    </w:p>
+    <w:p>
+      <w:pPr>
+        <w:ind w:left="720"/>
+      </w:pPr>
+      <w:r>
+        <w:tab/>
+        <w:t xml:space="preserve">“Dark Gray/Red/Blue” </w:t>
+      </w:r>
+      <w:proofErr w:type="spellStart"/>
+      <w:r>
+        <w:t>WideShelf</w:t>
+      </w:r>
+      <w:proofErr w:type="spellEnd"/>
+      <w:r>
+        <w:t xml:space="preserve">, “Light Gray/Red/Blue”, </w:t>
+      </w:r>
+      <w:proofErr w:type="spellStart"/>
+      <w:r>
+        <w:t>NarrowShelf</w:t>
+      </w:r>
+      <w:proofErr w:type="spellEnd"/>
     </w:p>
     <w:p>
       <w:pPr>
@@ -498,6 +605,398 @@
       <w:r>
         <w:tab/>
         <w:t>“0” T0, “+” T1, “Star” T2</w:t>
+      </w:r>
+    </w:p>
+    <w:p>
+      <w:pPr>
+        <w:ind w:left="720"/>
+      </w:pPr>
+    </w:p>
+    <w:p>
+      <w:pPr>
+        <w:ind w:left="720"/>
+      </w:pPr>
+    </w:p>
+    <w:p>
+      <w:pPr>
+        <w:ind w:left="720"/>
+      </w:pPr>
+    </w:p>
+    <w:p>
+      <w:pPr>
+        <w:ind w:left="720"/>
+      </w:pPr>
+    </w:p>
+    <w:p>
+      <w:pPr>
+        <w:ind w:left="720"/>
+      </w:pPr>
+    </w:p>
+    <w:p>
+      <w:pPr>
+        <w:ind w:left="720"/>
+      </w:pPr>
+      <w:r>
+        <w:lastRenderedPageBreak/>
+        <w:t xml:space="preserve">Reshape data to add new variable: Cell </w:t>
+      </w:r>
+      <w:proofErr w:type="gramStart"/>
+      <w:r>
+        <w:t>Size(</w:t>
+      </w:r>
+      <w:proofErr w:type="gramEnd"/>
+      <w:r>
+        <w:t xml:space="preserve">Large/Small) and just 1 col for </w:t>
+      </w:r>
+      <w:proofErr w:type="spellStart"/>
+      <w:r>
+        <w:t>Chl</w:t>
+      </w:r>
+      <w:proofErr w:type="spellEnd"/>
+      <w:r>
+        <w:t xml:space="preserve"> values.</w:t>
+      </w:r>
+    </w:p>
+    <w:p>
+      <w:pPr>
+        <w:ind w:left="720"/>
+      </w:pPr>
+      <w:r>
+        <w:t>Should double row count.</w:t>
+      </w:r>
+    </w:p>
+    <w:p>
+      <w:pPr>
+        <w:ind w:left="720"/>
+      </w:pPr>
+    </w:p>
+    <w:p>
+      <w:pPr>
+        <w:ind w:left="720"/>
+      </w:pPr>
+      <w:r>
+        <w:t xml:space="preserve">Add interactions as </w:t>
+      </w:r>
+      <w:proofErr w:type="gramStart"/>
+      <w:r>
+        <w:t>factors(</w:t>
+      </w:r>
+      <w:proofErr w:type="gramEnd"/>
+      <w:r>
+        <w:t xml:space="preserve">not </w:t>
+      </w:r>
+      <w:proofErr w:type="spellStart"/>
+      <w:r>
+        <w:t>continuious</w:t>
+      </w:r>
+      <w:proofErr w:type="spellEnd"/>
+      <w:r>
+        <w:t>)</w:t>
+      </w:r>
+    </w:p>
+    <w:p>
+      <w:pPr>
+        <w:ind w:left="720"/>
+      </w:pPr>
+    </w:p>
+    <w:p>
+      <w:pPr>
+        <w:ind w:left="720"/>
+      </w:pPr>
+      <w:r>
+        <w:t xml:space="preserve">T0 does not have treatments, take it out of </w:t>
+      </w:r>
+      <w:proofErr w:type="spellStart"/>
+      <w:r>
+        <w:t>Anova</w:t>
+      </w:r>
+      <w:proofErr w:type="spellEnd"/>
+    </w:p>
+    <w:p>
+      <w:pPr>
+        <w:ind w:left="720"/>
+      </w:pPr>
+    </w:p>
+    <w:p>
+      <w:pPr>
+        <w:ind w:left="720"/>
+      </w:pPr>
+      <w:r>
+        <w:t xml:space="preserve">Plot out </w:t>
+      </w:r>
+      <w:proofErr w:type="spellStart"/>
+      <w:r>
+        <w:t>Anova</w:t>
+      </w:r>
+      <w:proofErr w:type="spellEnd"/>
+      <w:r>
+        <w:t xml:space="preserve">: Mean, CIs, </w:t>
+      </w:r>
+      <w:proofErr w:type="spellStart"/>
+      <w:r>
+        <w:t>etc</w:t>
+      </w:r>
+      <w:proofErr w:type="spellEnd"/>
+      <w:r>
+        <w:t xml:space="preserve"> </w:t>
+      </w:r>
+    </w:p>
+    <w:p>
+      <w:pPr>
+        <w:ind w:left="720"/>
+      </w:pPr>
+      <w:r>
+        <w:t xml:space="preserve">X: timepoint, y: shelf </w:t>
+      </w:r>
+      <w:proofErr w:type="gramStart"/>
+      <w:r>
+        <w:t>types(</w:t>
+      </w:r>
+      <w:proofErr w:type="gramEnd"/>
+      <w:r>
+        <w:t>2 curves) and show 95% CI</w:t>
+      </w:r>
+    </w:p>
+    <w:p>
+      <w:pPr>
+        <w:ind w:left="720"/>
+      </w:pPr>
+      <w:r>
+        <w:t>Show for each interaction</w:t>
+      </w:r>
+    </w:p>
+    <w:p>
+      <w:pPr>
+        <w:ind w:left="720"/>
+      </w:pPr>
+    </w:p>
+    <w:p>
+      <w:pPr>
+        <w:ind w:left="720"/>
+      </w:pPr>
+      <w:r>
+        <w:t xml:space="preserve">Plot out </w:t>
+      </w:r>
+      <w:proofErr w:type="spellStart"/>
+      <w:r>
+        <w:t>residauals</w:t>
+      </w:r>
+      <w:proofErr w:type="spellEnd"/>
+    </w:p>
+    <w:p>
+      <w:pPr>
+        <w:ind w:left="720"/>
+      </w:pPr>
+    </w:p>
+    <w:p>
+      <w:pPr>
+        <w:ind w:left="720"/>
+      </w:pPr>
+      <w:r>
+        <w:t>Find CI and mean for each cell</w:t>
+      </w:r>
+    </w:p>
+    <w:p>
+      <w:pPr>
+        <w:ind w:left="720"/>
+      </w:pPr>
+    </w:p>
+    <w:p>
+      <w:pPr>
+        <w:ind w:left="720"/>
+      </w:pPr>
+      <w:r>
+        <w:t xml:space="preserve">Make sure data is fit for </w:t>
+      </w:r>
+      <w:proofErr w:type="spellStart"/>
+      <w:proofErr w:type="gramStart"/>
+      <w:r>
+        <w:t>Anova</w:t>
+      </w:r>
+      <w:proofErr w:type="spellEnd"/>
+      <w:r>
+        <w:t>(</w:t>
+      </w:r>
+      <w:proofErr w:type="gramEnd"/>
+      <w:r>
+        <w:t xml:space="preserve">Too </w:t>
+      </w:r>
+      <w:proofErr w:type="spellStart"/>
+      <w:r>
+        <w:t>imblanaced</w:t>
+      </w:r>
+      <w:proofErr w:type="spellEnd"/>
+      <w:r>
+        <w:t>?)</w:t>
+      </w:r>
+    </w:p>
+    <w:p>
+      <w:pPr>
+        <w:ind w:left="720"/>
+      </w:pPr>
+    </w:p>
+    <w:p>
+      <w:pPr>
+        <w:ind w:left="720"/>
+      </w:pPr>
+      <w:r>
+        <w:t xml:space="preserve">Check Distribution of </w:t>
+      </w:r>
+      <w:proofErr w:type="spellStart"/>
+      <w:r>
+        <w:t>Chl</w:t>
+      </w:r>
+      <w:proofErr w:type="spellEnd"/>
+      <w:r>
+        <w:t xml:space="preserve"> with overlapping density </w:t>
+      </w:r>
+      <w:proofErr w:type="gramStart"/>
+      <w:r>
+        <w:t>graph(</w:t>
+      </w:r>
+      <w:proofErr w:type="gramEnd"/>
+      <w:r>
+        <w:t>overlap in size)</w:t>
+      </w:r>
+    </w:p>
+    <w:p>
+      <w:pPr>
+        <w:ind w:left="720"/>
+      </w:pPr>
+    </w:p>
+    <w:p>
+      <w:pPr>
+        <w:ind w:left="720"/>
+      </w:pPr>
+    </w:p>
+    <w:p>
+      <w:pPr>
+        <w:ind w:left="720"/>
+      </w:pPr>
+    </w:p>
+    <w:p>
+      <w:pPr>
+        <w:ind w:left="720"/>
+      </w:pPr>
+    </w:p>
+    <w:p>
+      <w:pPr>
+        <w:ind w:left="720"/>
+      </w:pPr>
+    </w:p>
+    <w:p>
+      <w:pPr>
+        <w:ind w:left="720"/>
+      </w:pPr>
+    </w:p>
+    <w:p>
+      <w:pPr>
+        <w:ind w:left="720"/>
+      </w:pPr>
+    </w:p>
+    <w:p>
+      <w:pPr>
+        <w:ind w:left="720"/>
+      </w:pPr>
+    </w:p>
+    <w:p>
+      <w:pPr>
+        <w:ind w:left="720"/>
+      </w:pPr>
+    </w:p>
+    <w:p>
+      <w:pPr>
+        <w:ind w:left="720"/>
+      </w:pPr>
+    </w:p>
+    <w:p>
+      <w:pPr>
+        <w:ind w:left="720"/>
+      </w:pPr>
+    </w:p>
+    <w:p>
+      <w:pPr>
+        <w:ind w:left="720"/>
+      </w:pPr>
+      <w:r>
+        <w:lastRenderedPageBreak/>
+        <w:t>Do centering and scaling for PCA features</w:t>
+      </w:r>
+    </w:p>
+    <w:p>
+      <w:pPr>
+        <w:ind w:left="720"/>
+      </w:pPr>
+      <w:r>
+        <w:t xml:space="preserve">Center and scale by columns (each variable </w:t>
+      </w:r>
+      <w:proofErr w:type="gramStart"/>
+      <w:r>
+        <w:t>has</w:t>
+      </w:r>
+      <w:proofErr w:type="gramEnd"/>
+      <w:r>
+        <w:t xml:space="preserve"> same impact) </w:t>
+      </w:r>
+    </w:p>
+    <w:p>
+      <w:pPr>
+        <w:ind w:left="720"/>
+      </w:pPr>
+    </w:p>
+    <w:p>
+      <w:pPr>
+        <w:ind w:left="720"/>
+      </w:pPr>
+      <w:r>
+        <w:t>Diagnostic PCA plots (scree plot)</w:t>
+      </w:r>
+    </w:p>
+    <w:p>
+      <w:pPr>
+        <w:ind w:left="720"/>
+      </w:pPr>
+      <w:r>
+        <w:t>Shows how much variation in each principal component</w:t>
+      </w:r>
+    </w:p>
+    <w:p>
+      <w:pPr>
+        <w:ind w:left="720"/>
+      </w:pPr>
+    </w:p>
+    <w:p>
+      <w:pPr>
+        <w:ind w:left="720"/>
+      </w:pPr>
+      <w:r>
+        <w:t>Graph Treatment types as symbols</w:t>
+      </w:r>
+    </w:p>
+    <w:p>
+      <w:pPr>
+        <w:ind w:left="720"/>
+      </w:pPr>
+    </w:p>
+    <w:p>
+      <w:pPr>
+        <w:ind w:left="720"/>
+      </w:pPr>
+      <w:r>
+        <w:t>Put PCA in separate notebook</w:t>
+      </w:r>
+    </w:p>
+    <w:p>
+      <w:pPr>
+        <w:ind w:left="720"/>
+      </w:pPr>
+    </w:p>
+    <w:p>
+      <w:pPr>
+        <w:ind w:left="720"/>
+      </w:pPr>
+      <w:r>
+        <w:t>Add a lot more notes</w:t>
       </w:r>
     </w:p>
     <w:sectPr>
@@ -1193,6 +1692,7 @@
   <w:style w:type="character" w:default="1" w:styleId="DefaultParagraphFont">
     <w:name w:val="Default Paragraph Font"/>
     <w:uiPriority w:val="1"/>
+    <w:semiHidden/>
     <w:unhideWhenUsed/>
   </w:style>
   <w:style w:type="table" w:default="1" w:styleId="TableNormal">

</xml_diff>